<commit_message>
Update deprecated apis (ServiceRegistry, and getPaymentInstrument()). Remove broken and unneeded unit tests, and add Unit test for extended Cart model.
</commit_message>
<xml_diff>
--- a/int_cybersource_sfra/configuration/Cybersource Cartridge Integration SFRA v19_3.docx
+++ b/int_cybersource_sfra/configuration/Cybersource Cartridge Integration SFRA v19_3.docx
@@ -18110,10 +18110,10 @@
             <v:path o:extrusionok="f" gradientshapeok="t" o:connecttype="rect"/>
             <o:lock v:ext="edit" aspectratio="t"/>
           </v:shapetype>
-          <v:shape id="_x0000_i1025" type="#_x0000_t75" alt="" style="width:76pt;height:48.5pt;mso-width-percent:0;mso-height-percent:0;mso-width-percent:0;mso-height-percent:0" o:ole="">
+          <v:shape id="_x0000_i1026" type="#_x0000_t75" alt="" style="width:76.1pt;height:48.7pt;mso-width-percent:0;mso-height-percent:0;mso-width-percent:0;mso-height-percent:0" o:ole="">
             <v:imagedata r:id="rId15" o:title=""/>
           </v:shape>
-          <o:OLEObject Type="Embed" ProgID="Word.Document.12" ShapeID="_x0000_i1025" DrawAspect="Icon" ObjectID="_1631356001" r:id="rId16">
+          <o:OLEObject Type="Embed" ProgID="Word.Document.12" ShapeID="_x0000_i1026" DrawAspect="Icon" ObjectID="_1632053849" r:id="rId16">
             <o:FieldCodes>\s</o:FieldCodes>
           </o:OLEObject>
         </w:object>
@@ -22582,10 +22582,10 @@
           <w:szCs w:val="32"/>
         </w:rPr>
         <w:object w:dxaOrig="1520" w:dyaOrig="960" w14:anchorId="791C500A">
-          <v:shape id="_x0000_i1026" type="#_x0000_t75" alt="" style="width:76pt;height:48pt;mso-width-percent:0;mso-height-percent:0;mso-width-percent:0;mso-height-percent:0" o:ole="">
+          <v:shape id="_x0000_i1025" type="#_x0000_t75" alt="" style="width:76.1pt;height:48pt;mso-width-percent:0;mso-height-percent:0;mso-width-percent:0;mso-height-percent:0" o:ole="">
             <v:imagedata r:id="rId18" o:title=""/>
           </v:shape>
-          <o:OLEObject Type="Embed" ProgID="Word.Document.12" ShapeID="_x0000_i1026" DrawAspect="Icon" ObjectID="_1631356002" r:id="rId19">
+          <o:OLEObject Type="Embed" ProgID="Word.Document.12" ShapeID="_x0000_i1025" DrawAspect="Icon" ObjectID="_1632053850" r:id="rId19">
             <o:FieldCodes>\s</o:FieldCodes>
           </o:OLEObject>
         </w:object>
@@ -40998,14 +40998,7 @@
           <w:rFonts w:asciiTheme="minorHAnsi" w:hAnsiTheme="minorHAnsi" w:cstheme="minorHAnsi"/>
           <w:color w:val="000000"/>
         </w:rPr>
-        <w:t xml:space="preserve"> data</w:t>
-      </w:r>
-      <w:r>
-        <w:rPr>
-          <w:rFonts w:asciiTheme="minorHAnsi" w:hAnsiTheme="minorHAnsi" w:cstheme="minorHAnsi"/>
-          <w:color w:val="000000"/>
-        </w:rPr>
-        <w:t xml:space="preserve">, </w:t>
+        <w:t xml:space="preserve"> data, </w:t>
       </w:r>
       <w:r>
         <w:rPr>
@@ -41247,23 +41240,7 @@
           <w:rFonts w:asciiTheme="minorHAnsi" w:hAnsiTheme="minorHAnsi" w:cstheme="minorHAnsi"/>
           <w:color w:val="000000"/>
         </w:rPr>
-        <w:t xml:space="preserve">If authorization service returns ‘ACCEPT’ as decision, 100 as reason code and ‘authorized’ or ‘pending’ as payment status and If merchant URL redirection is configured in site preference, redirect the user to merchant URL and </w:t>
-      </w:r>
-      <w:proofErr w:type="gramStart"/>
-      <w:r>
-        <w:rPr>
-          <w:rFonts w:asciiTheme="minorHAnsi" w:hAnsiTheme="minorHAnsi" w:cstheme="minorHAnsi"/>
-          <w:color w:val="000000"/>
-        </w:rPr>
-        <w:t>return back</w:t>
-      </w:r>
-      <w:proofErr w:type="gramEnd"/>
-      <w:r>
-        <w:rPr>
-          <w:rFonts w:asciiTheme="minorHAnsi" w:hAnsiTheme="minorHAnsi" w:cstheme="minorHAnsi"/>
-          <w:color w:val="000000"/>
-        </w:rPr>
-        <w:t xml:space="preserve"> to merchant site to complete the order</w:t>
+        <w:t>If authorization service returns ‘ACCEPT’ as decision, 100 as reason code and ‘authorized’ or ‘pending’ as payment status and If merchant URL redirection is configured in site preference, redirect the user to merchant URL and return back to merchant site to complete the order</w:t>
       </w:r>
     </w:p>
     <w:p>
@@ -41609,111 +41586,68 @@
     <w:p>
       <w:pPr>
         <w:pStyle w:val="BodyText"/>
-        <w:numPr>
-          <w:ilvl w:val="0"/>
-          <w:numId w:val="51"/>
-        </w:numPr>
-        <w:spacing w:after="160" w:line="259" w:lineRule="auto"/>
         <w:rPr>
           <w:rFonts w:asciiTheme="minorHAnsi" w:hAnsiTheme="minorHAnsi" w:cstheme="minorHAnsi"/>
         </w:rPr>
       </w:pPr>
-      <w:r>
+    </w:p>
+    <w:p>
+      <w:pPr>
+        <w:pStyle w:val="BodyText"/>
         <w:rPr>
           <w:rFonts w:asciiTheme="minorHAnsi" w:hAnsiTheme="minorHAnsi" w:cstheme="minorHAnsi"/>
         </w:rPr>
-        <w:t xml:space="preserve">Change the language to either </w:t>
-      </w:r>
-      <w:proofErr w:type="gramStart"/>
+      </w:pPr>
+    </w:p>
+    <w:p>
+      <w:pPr>
+        <w:pStyle w:val="BodyText"/>
+        <w:rPr>
+          <w:noProof/>
+        </w:rPr>
+      </w:pPr>
       <w:r>
         <w:rPr>
           <w:rFonts w:asciiTheme="minorHAnsi" w:hAnsiTheme="minorHAnsi" w:cstheme="minorHAnsi"/>
         </w:rPr>
-        <w:t>English(</w:t>
-      </w:r>
-      <w:proofErr w:type="gramEnd"/>
+        <w:t xml:space="preserve">On the Payment Methods page, Select the locale (language) you want to set up, then select the </w:t>
+      </w:r>
+      <w:proofErr w:type="spellStart"/>
       <w:r>
         <w:rPr>
           <w:rFonts w:asciiTheme="minorHAnsi" w:hAnsiTheme="minorHAnsi" w:cstheme="minorHAnsi"/>
         </w:rPr>
-        <w:t>United States), English(United Kingdom) or German(Germany)</w:t>
-      </w:r>
-    </w:p>
-    <w:p>
-      <w:pPr>
-        <w:shd w:val="clear" w:color="auto" w:fill="FFFFFF"/>
-        <w:spacing w:after="150"/>
+        <w:t>Klarne</w:t>
+      </w:r>
+      <w:proofErr w:type="spellEnd"/>
+      <w:r>
         <w:rPr>
           <w:rFonts w:asciiTheme="minorHAnsi" w:hAnsiTheme="minorHAnsi" w:cstheme="minorHAnsi"/>
-          <w:color w:val="000000"/>
-        </w:rPr>
-      </w:pPr>
-      <w:r>
+        </w:rPr>
+        <w:t xml:space="preserve"> payment method.</w:t>
+      </w:r>
+      <w:r>
+        <w:rPr>
+          <w:noProof/>
+        </w:rPr>
+        <w:t xml:space="preserve"> </w:t>
+      </w:r>
+    </w:p>
+    <w:p>
+      <w:pPr>
+        <w:pStyle w:val="BodyText"/>
+        <w:jc w:val="center"/>
         <w:rPr>
           <w:rFonts w:asciiTheme="minorHAnsi" w:hAnsiTheme="minorHAnsi" w:cstheme="minorHAnsi"/>
         </w:rPr>
-        <w:t xml:space="preserve">Select </w:t>
-      </w:r>
-      <w:proofErr w:type="spellStart"/>
-      <w:r>
-        <w:rPr>
-          <w:rFonts w:asciiTheme="minorHAnsi" w:hAnsiTheme="minorHAnsi" w:cstheme="minorHAnsi"/>
-        </w:rPr>
-        <w:t>Klarna</w:t>
-      </w:r>
-      <w:proofErr w:type="spellEnd"/>
-      <w:r>
-        <w:rPr>
-          <w:rFonts w:asciiTheme="minorHAnsi" w:hAnsiTheme="minorHAnsi" w:cstheme="minorHAnsi"/>
-        </w:rPr>
-        <w:t xml:space="preserve"> as payment method and enter </w:t>
-      </w:r>
-      <w:proofErr w:type="spellStart"/>
-      <w:r>
-        <w:rPr>
-          <w:rFonts w:asciiTheme="minorHAnsi" w:hAnsiTheme="minorHAnsi" w:cstheme="minorHAnsi"/>
-        </w:rPr>
-        <w:t>merchantID</w:t>
-      </w:r>
-      <w:proofErr w:type="spellEnd"/>
-      <w:r>
-        <w:rPr>
-          <w:rFonts w:asciiTheme="minorHAnsi" w:hAnsiTheme="minorHAnsi" w:cstheme="minorHAnsi"/>
-        </w:rPr>
-        <w:t xml:space="preserve"> and </w:t>
-      </w:r>
-      <w:proofErr w:type="spellStart"/>
-      <w:r>
-        <w:rPr>
-          <w:rFonts w:asciiTheme="minorHAnsi" w:hAnsiTheme="minorHAnsi" w:cstheme="minorHAnsi"/>
-        </w:rPr>
-        <w:t>merchantKey</w:t>
-      </w:r>
-      <w:proofErr w:type="spellEnd"/>
-      <w:r>
-        <w:rPr>
-          <w:rFonts w:asciiTheme="minorHAnsi" w:hAnsiTheme="minorHAnsi" w:cstheme="minorHAnsi"/>
-        </w:rPr>
-        <w:t xml:space="preserve"> field in CyberSource Credentials section of payment method</w:t>
-      </w:r>
-    </w:p>
-    <w:p>
-      <w:pPr>
-        <w:rPr>
-          <w:rFonts w:cs="Arial"/>
-          <w:color w:val="000000"/>
-        </w:rPr>
-      </w:pPr>
-    </w:p>
-    <w:p>
+      </w:pPr>
       <w:r>
         <w:rPr>
           <w:noProof/>
         </w:rPr>
-        <w:lastRenderedPageBreak/>
         <w:drawing>
-          <wp:inline distT="0" distB="0" distL="0" distR="0" wp14:anchorId="42C6B4C8" wp14:editId="5C123346">
-            <wp:extent cx="6400800" cy="2723019"/>
+          <wp:inline distT="0" distB="0" distL="0" distR="0" wp14:anchorId="520B9898" wp14:editId="4FE44BAF">
+            <wp:extent cx="4781006" cy="2033929"/>
             <wp:effectExtent l="0" t="0" r="0" b="0"/>
             <wp:docPr id="13" name="Picture 13" descr="C:\Users\pchug3\Downloads\Screen Caps\PaymentMethod1.jpg"/>
             <wp:cNvGraphicFramePr>
@@ -41744,7 +41678,7 @@
                   <pic:spPr bwMode="auto">
                     <a:xfrm>
                       <a:off x="0" y="0"/>
-                      <a:ext cx="6400800" cy="2723019"/>
+                      <a:ext cx="4828526" cy="2054145"/>
                     </a:xfrm>
                     <a:prstGeom prst="rect">
                       <a:avLst/>
@@ -41761,17 +41695,137 @@
         </w:drawing>
       </w:r>
     </w:p>
+    <w:p>
+      <w:pPr>
+        <w:shd w:val="clear" w:color="auto" w:fill="FFFFFF"/>
+        <w:spacing w:after="150"/>
+        <w:rPr>
+          <w:rFonts w:asciiTheme="minorHAnsi" w:hAnsiTheme="minorHAnsi" w:cstheme="minorHAnsi"/>
+        </w:rPr>
+      </w:pPr>
+    </w:p>
+    <w:p>
+      <w:pPr>
+        <w:shd w:val="clear" w:color="auto" w:fill="FFFFFF"/>
+        <w:spacing w:after="150"/>
+        <w:rPr>
+          <w:rFonts w:asciiTheme="minorHAnsi" w:hAnsiTheme="minorHAnsi" w:cstheme="minorHAnsi"/>
+        </w:rPr>
+      </w:pPr>
+      <w:r>
+        <w:rPr>
+          <w:rFonts w:asciiTheme="minorHAnsi" w:hAnsiTheme="minorHAnsi" w:cstheme="minorHAnsi"/>
+        </w:rPr>
+        <w:t>E</w:t>
+      </w:r>
+      <w:r>
+        <w:rPr>
+          <w:rFonts w:asciiTheme="minorHAnsi" w:hAnsiTheme="minorHAnsi" w:cstheme="minorHAnsi"/>
+        </w:rPr>
+        <w:t xml:space="preserve">nter </w:t>
+      </w:r>
+      <w:r>
+        <w:rPr>
+          <w:rFonts w:asciiTheme="minorHAnsi" w:hAnsiTheme="minorHAnsi" w:cstheme="minorHAnsi"/>
+        </w:rPr>
+        <w:t xml:space="preserve">the </w:t>
+      </w:r>
+      <w:proofErr w:type="spellStart"/>
+      <w:r>
+        <w:rPr>
+          <w:rFonts w:asciiTheme="minorHAnsi" w:hAnsiTheme="minorHAnsi" w:cstheme="minorHAnsi"/>
+        </w:rPr>
+        <w:t>merchantID</w:t>
+      </w:r>
+      <w:proofErr w:type="spellEnd"/>
+      <w:r>
+        <w:rPr>
+          <w:rFonts w:asciiTheme="minorHAnsi" w:hAnsiTheme="minorHAnsi" w:cstheme="minorHAnsi"/>
+        </w:rPr>
+        <w:t xml:space="preserve"> and </w:t>
+      </w:r>
+      <w:proofErr w:type="spellStart"/>
+      <w:r>
+        <w:rPr>
+          <w:rFonts w:asciiTheme="minorHAnsi" w:hAnsiTheme="minorHAnsi" w:cstheme="minorHAnsi"/>
+        </w:rPr>
+        <w:t>merchantKey</w:t>
+      </w:r>
+      <w:proofErr w:type="spellEnd"/>
+      <w:r>
+        <w:rPr>
+          <w:rFonts w:asciiTheme="minorHAnsi" w:hAnsiTheme="minorHAnsi" w:cstheme="minorHAnsi"/>
+        </w:rPr>
+        <w:t xml:space="preserve"> field in CyberSource Credentials section of payment method</w:t>
+      </w:r>
+      <w:r>
+        <w:rPr>
+          <w:rFonts w:asciiTheme="minorHAnsi" w:hAnsiTheme="minorHAnsi" w:cstheme="minorHAnsi"/>
+        </w:rPr>
+        <w:t>.</w:t>
+      </w:r>
+      <w:r>
+        <w:rPr>
+          <w:rFonts w:asciiTheme="minorHAnsi" w:hAnsiTheme="minorHAnsi" w:cstheme="minorHAnsi"/>
+        </w:rPr>
+        <w:t xml:space="preserve">  If you leave these empty, the service will fall back to the values you entered in the CS core site preferences.</w:t>
+      </w:r>
+      <w:r>
+        <w:rPr>
+          <w:rFonts w:asciiTheme="minorHAnsi" w:hAnsiTheme="minorHAnsi" w:cstheme="minorHAnsi"/>
+        </w:rPr>
+        <w:t xml:space="preserve">  </w:t>
+      </w:r>
+    </w:p>
+    <w:p>
+      <w:pPr>
+        <w:shd w:val="clear" w:color="auto" w:fill="FFFFFF"/>
+        <w:spacing w:after="150"/>
+        <w:rPr>
+          <w:rFonts w:asciiTheme="minorHAnsi" w:hAnsiTheme="minorHAnsi" w:cstheme="minorHAnsi"/>
+          <w:color w:val="000000"/>
+        </w:rPr>
+      </w:pPr>
+      <w:r>
+        <w:rPr>
+          <w:rFonts w:asciiTheme="minorHAnsi" w:hAnsiTheme="minorHAnsi" w:cstheme="minorHAnsi"/>
+        </w:rPr>
+        <w:t>Next,</w:t>
+      </w:r>
+      <w:r>
+        <w:rPr>
+          <w:rFonts w:asciiTheme="minorHAnsi" w:hAnsiTheme="minorHAnsi" w:cstheme="minorHAnsi"/>
+        </w:rPr>
+        <w:t xml:space="preserve"> select the appropriate bill-to language setting under the ‘</w:t>
+      </w:r>
+      <w:proofErr w:type="spellStart"/>
+      <w:r>
+        <w:rPr>
+          <w:rFonts w:asciiTheme="minorHAnsi" w:hAnsiTheme="minorHAnsi" w:cstheme="minorHAnsi"/>
+        </w:rPr>
+        <w:t>Klarna</w:t>
+      </w:r>
+      <w:proofErr w:type="spellEnd"/>
+      <w:r>
+        <w:rPr>
+          <w:rFonts w:asciiTheme="minorHAnsi" w:hAnsiTheme="minorHAnsi" w:cstheme="minorHAnsi"/>
+        </w:rPr>
+        <w:t>’ custom attribute group.</w:t>
+      </w:r>
+    </w:p>
     <w:p/>
-    <w:p/>
-    <w:p>
+    <w:p>
+      <w:pPr>
+        <w:jc w:val="center"/>
+      </w:pPr>
       <w:r>
         <w:rPr>
           <w:noProof/>
         </w:rPr>
         <w:drawing>
-          <wp:inline distT="0" distB="0" distL="0" distR="0" wp14:anchorId="4C4C7B09" wp14:editId="2D18E602">
-            <wp:extent cx="6400800" cy="1948930"/>
-            <wp:effectExtent l="0" t="0" r="0" b="0"/>
+          <wp:inline distT="0" distB="0" distL="0" distR="0" wp14:anchorId="4C4C7B09" wp14:editId="2591478C">
+            <wp:extent cx="5381897" cy="1638692"/>
+            <wp:effectExtent l="0" t="0" r="3175" b="0"/>
             <wp:docPr id="15" name="Picture 15" descr="C:\Users\pchug3\Downloads\Screen Caps\PaymentMethod2.jpg"/>
             <wp:cNvGraphicFramePr>
               <a:graphicFrameLocks xmlns:a="http://schemas.openxmlformats.org/drawingml/2006/main" noChangeAspect="1"/>
@@ -41801,7 +41855,7 @@
                   <pic:spPr bwMode="auto">
                     <a:xfrm>
                       <a:off x="0" y="0"/>
-                      <a:ext cx="6400800" cy="1948930"/>
+                      <a:ext cx="5404613" cy="1645609"/>
                     </a:xfrm>
                     <a:prstGeom prst="rect">
                       <a:avLst/>
@@ -41820,124 +41874,6 @@
     </w:p>
     <w:p/>
     <w:p/>
-    <w:p>
-      <w:pPr>
-        <w:rPr>
-          <w:rFonts w:asciiTheme="minorHAnsi" w:hAnsiTheme="minorHAnsi" w:cstheme="minorHAnsi"/>
-        </w:rPr>
-      </w:pPr>
-      <w:r>
-        <w:rPr>
-          <w:rFonts w:asciiTheme="minorHAnsi" w:hAnsiTheme="minorHAnsi" w:cstheme="minorHAnsi"/>
-        </w:rPr>
-        <w:t>-</w:t>
-      </w:r>
-      <w:r>
-        <w:rPr>
-          <w:rFonts w:asciiTheme="minorHAnsi" w:hAnsiTheme="minorHAnsi" w:cstheme="minorHAnsi"/>
-        </w:rPr>
-        <w:t xml:space="preserve">   </w:t>
-      </w:r>
-      <w:r>
-        <w:rPr>
-          <w:rFonts w:asciiTheme="minorHAnsi" w:hAnsiTheme="minorHAnsi" w:cstheme="minorHAnsi"/>
-        </w:rPr>
-        <w:t>Import ‘</w:t>
-      </w:r>
-      <w:proofErr w:type="spellStart"/>
-      <w:r>
-        <w:rPr>
-          <w:rFonts w:asciiTheme="minorHAnsi" w:hAnsiTheme="minorHAnsi" w:cstheme="minorHAnsi"/>
-        </w:rPr>
-        <w:t>int_cybersource_sfra</w:t>
-      </w:r>
-      <w:proofErr w:type="spellEnd"/>
-      <w:r>
-        <w:rPr>
-          <w:rFonts w:asciiTheme="minorHAnsi" w:hAnsiTheme="minorHAnsi" w:cstheme="minorHAnsi"/>
-        </w:rPr>
-        <w:t xml:space="preserve">/configuration/CS SFRA </w:t>
-      </w:r>
-      <w:proofErr w:type="spellStart"/>
-      <w:r>
-        <w:rPr>
-          <w:rFonts w:asciiTheme="minorHAnsi" w:hAnsiTheme="minorHAnsi" w:cstheme="minorHAnsi"/>
-        </w:rPr>
-        <w:t>PaymentMethods</w:t>
-      </w:r>
-      <w:proofErr w:type="spellEnd"/>
-      <w:r>
-        <w:rPr>
-          <w:rFonts w:asciiTheme="minorHAnsi" w:hAnsiTheme="minorHAnsi" w:cstheme="minorHAnsi"/>
-        </w:rPr>
-        <w:t xml:space="preserve"> </w:t>
-      </w:r>
-      <w:r>
-        <w:rPr>
-          <w:rFonts w:asciiTheme="minorHAnsi" w:hAnsiTheme="minorHAnsi" w:cstheme="minorHAnsi"/>
-        </w:rPr>
-        <w:t>9_2</w:t>
-      </w:r>
-      <w:r>
-        <w:rPr>
-          <w:rFonts w:asciiTheme="minorHAnsi" w:hAnsiTheme="minorHAnsi" w:cstheme="minorHAnsi"/>
-        </w:rPr>
-        <w:t xml:space="preserve">.xml’ </w:t>
-      </w:r>
-    </w:p>
-    <w:p>
-      <w:pPr>
-        <w:rPr>
-          <w:rFonts w:asciiTheme="minorHAnsi" w:hAnsiTheme="minorHAnsi" w:cstheme="minorHAnsi"/>
-        </w:rPr>
-      </w:pPr>
-      <w:r>
-        <w:rPr>
-          <w:rFonts w:asciiTheme="minorHAnsi" w:hAnsiTheme="minorHAnsi" w:cstheme="minorHAnsi"/>
-        </w:rPr>
-        <w:t>-   Import ‘</w:t>
-      </w:r>
-      <w:proofErr w:type="spellStart"/>
-      <w:r>
-        <w:rPr>
-          <w:rFonts w:asciiTheme="minorHAnsi" w:hAnsiTheme="minorHAnsi" w:cstheme="minorHAnsi"/>
-        </w:rPr>
-        <w:t>int_cybersource_sfra</w:t>
-      </w:r>
-      <w:proofErr w:type="spellEnd"/>
-      <w:r>
-        <w:rPr>
-          <w:rFonts w:asciiTheme="minorHAnsi" w:hAnsiTheme="minorHAnsi" w:cstheme="minorHAnsi"/>
-        </w:rPr>
-        <w:t>/configuration/</w:t>
-      </w:r>
-      <w:proofErr w:type="spellStart"/>
-      <w:r>
-        <w:rPr>
-          <w:rFonts w:asciiTheme="minorHAnsi" w:hAnsiTheme="minorHAnsi" w:cstheme="minorHAnsi"/>
-        </w:rPr>
-        <w:t>PaymentMethods</w:t>
-      </w:r>
-      <w:proofErr w:type="spellEnd"/>
-      <w:r>
-        <w:rPr>
-          <w:rFonts w:asciiTheme="minorHAnsi" w:hAnsiTheme="minorHAnsi" w:cstheme="minorHAnsi"/>
-        </w:rPr>
-        <w:t xml:space="preserve"> v1</w:t>
-      </w:r>
-      <w:r>
-        <w:rPr>
-          <w:rFonts w:asciiTheme="minorHAnsi" w:hAnsiTheme="minorHAnsi" w:cstheme="minorHAnsi"/>
-        </w:rPr>
-        <w:t>9_2</w:t>
-      </w:r>
-      <w:r>
-        <w:rPr>
-          <w:rFonts w:asciiTheme="minorHAnsi" w:hAnsiTheme="minorHAnsi" w:cstheme="minorHAnsi"/>
-        </w:rPr>
-        <w:t>.xml'</w:t>
-      </w:r>
-    </w:p>
     <w:p/>
     <w:p>
       <w:pPr>
@@ -41962,23 +41898,171 @@
           <w:rFonts w:asciiTheme="minorHAnsi" w:hAnsiTheme="minorHAnsi" w:cstheme="minorHAnsi"/>
         </w:rPr>
       </w:pPr>
-    </w:p>
-    <w:p>
-      <w:pPr>
+      <w:r>
         <w:rPr>
           <w:rFonts w:asciiTheme="minorHAnsi" w:hAnsiTheme="minorHAnsi" w:cstheme="minorHAnsi"/>
         </w:rPr>
-      </w:pPr>
+        <w:t>-</w:t>
+      </w:r>
       <w:r>
         <w:rPr>
           <w:rFonts w:asciiTheme="minorHAnsi" w:hAnsiTheme="minorHAnsi" w:cstheme="minorHAnsi"/>
         </w:rPr>
-        <w:t xml:space="preserve">1. Go to: “Merchant Tools &gt; Site Preferences &gt; CyberSource </w:t>
+        <w:t xml:space="preserve">   </w:t>
       </w:r>
       <w:r>
         <w:rPr>
           <w:rFonts w:asciiTheme="minorHAnsi" w:hAnsiTheme="minorHAnsi" w:cstheme="minorHAnsi"/>
         </w:rPr>
+        <w:t xml:space="preserve">Ensure you have imported </w:t>
+      </w:r>
+      <w:r>
+        <w:rPr>
+          <w:rFonts w:asciiTheme="minorHAnsi" w:hAnsiTheme="minorHAnsi" w:cstheme="minorHAnsi"/>
+        </w:rPr>
+        <w:t>‘</w:t>
+      </w:r>
+      <w:proofErr w:type="spellStart"/>
+      <w:r>
+        <w:rPr>
+          <w:rFonts w:asciiTheme="minorHAnsi" w:hAnsiTheme="minorHAnsi" w:cstheme="minorHAnsi"/>
+        </w:rPr>
+        <w:t>int_cybersource_sfra</w:t>
+      </w:r>
+      <w:proofErr w:type="spellEnd"/>
+      <w:r>
+        <w:rPr>
+          <w:rFonts w:asciiTheme="minorHAnsi" w:hAnsiTheme="minorHAnsi" w:cstheme="minorHAnsi"/>
+        </w:rPr>
+        <w:t xml:space="preserve">/configuration/CS SFRA </w:t>
+      </w:r>
+      <w:proofErr w:type="spellStart"/>
+      <w:r>
+        <w:rPr>
+          <w:rFonts w:asciiTheme="minorHAnsi" w:hAnsiTheme="minorHAnsi" w:cstheme="minorHAnsi"/>
+        </w:rPr>
+        <w:t>PaymentMethods</w:t>
+      </w:r>
+      <w:proofErr w:type="spellEnd"/>
+      <w:r>
+        <w:rPr>
+          <w:rFonts w:asciiTheme="minorHAnsi" w:hAnsiTheme="minorHAnsi" w:cstheme="minorHAnsi"/>
+        </w:rPr>
+        <w:t xml:space="preserve"> </w:t>
+      </w:r>
+      <w:r>
+        <w:rPr>
+          <w:rFonts w:asciiTheme="minorHAnsi" w:hAnsiTheme="minorHAnsi" w:cstheme="minorHAnsi"/>
+        </w:rPr>
+        <w:t>9_3</w:t>
+      </w:r>
+      <w:r>
+        <w:rPr>
+          <w:rFonts w:asciiTheme="minorHAnsi" w:hAnsiTheme="minorHAnsi" w:cstheme="minorHAnsi"/>
+        </w:rPr>
+        <w:t xml:space="preserve">.xml’ </w:t>
+      </w:r>
+    </w:p>
+    <w:p>
+      <w:pPr>
+        <w:rPr>
+          <w:rFonts w:asciiTheme="minorHAnsi" w:hAnsiTheme="minorHAnsi" w:cstheme="minorHAnsi"/>
+        </w:rPr>
+      </w:pPr>
+      <w:r>
+        <w:rPr>
+          <w:rFonts w:asciiTheme="minorHAnsi" w:hAnsiTheme="minorHAnsi" w:cstheme="minorHAnsi"/>
+        </w:rPr>
+        <w:t>-</w:t>
+      </w:r>
+      <w:r>
+        <w:rPr>
+          <w:rFonts w:asciiTheme="minorHAnsi" w:hAnsiTheme="minorHAnsi" w:cstheme="minorHAnsi"/>
+        </w:rPr>
+        <w:t xml:space="preserve">   Ensure you have imported</w:t>
+      </w:r>
+      <w:r>
+        <w:rPr>
+          <w:rFonts w:asciiTheme="minorHAnsi" w:hAnsiTheme="minorHAnsi" w:cstheme="minorHAnsi"/>
+        </w:rPr>
+        <w:t xml:space="preserve"> ‘</w:t>
+      </w:r>
+      <w:proofErr w:type="spellStart"/>
+      <w:r>
+        <w:rPr>
+          <w:rFonts w:asciiTheme="minorHAnsi" w:hAnsiTheme="minorHAnsi" w:cstheme="minorHAnsi"/>
+        </w:rPr>
+        <w:t>int_cybersource_sfra</w:t>
+      </w:r>
+      <w:proofErr w:type="spellEnd"/>
+      <w:r>
+        <w:rPr>
+          <w:rFonts w:asciiTheme="minorHAnsi" w:hAnsiTheme="minorHAnsi" w:cstheme="minorHAnsi"/>
+        </w:rPr>
+        <w:t>/configuration/</w:t>
+      </w:r>
+      <w:proofErr w:type="spellStart"/>
+      <w:r>
+        <w:rPr>
+          <w:rFonts w:asciiTheme="minorHAnsi" w:hAnsiTheme="minorHAnsi" w:cstheme="minorHAnsi"/>
+        </w:rPr>
+        <w:t>MetaData</w:t>
+      </w:r>
+      <w:proofErr w:type="spellEnd"/>
+      <w:r>
+        <w:rPr>
+          <w:rFonts w:asciiTheme="minorHAnsi" w:hAnsiTheme="minorHAnsi" w:cstheme="minorHAnsi"/>
+        </w:rPr>
+        <w:t xml:space="preserve"> v1</w:t>
+      </w:r>
+      <w:r>
+        <w:rPr>
+          <w:rFonts w:asciiTheme="minorHAnsi" w:hAnsiTheme="minorHAnsi" w:cstheme="minorHAnsi"/>
+        </w:rPr>
+        <w:t>9_3</w:t>
+      </w:r>
+      <w:r>
+        <w:rPr>
+          <w:rFonts w:asciiTheme="minorHAnsi" w:hAnsiTheme="minorHAnsi" w:cstheme="minorHAnsi"/>
+        </w:rPr>
+        <w:t>.xml'</w:t>
+      </w:r>
+    </w:p>
+    <w:p>
+      <w:pPr>
+        <w:rPr>
+          <w:rFonts w:asciiTheme="minorHAnsi" w:hAnsiTheme="minorHAnsi" w:cstheme="minorHAnsi"/>
+        </w:rPr>
+      </w:pPr>
+    </w:p>
+    <w:p>
+      <w:pPr>
+        <w:rPr>
+          <w:rFonts w:asciiTheme="minorHAnsi" w:hAnsiTheme="minorHAnsi" w:cstheme="minorHAnsi"/>
+        </w:rPr>
+      </w:pPr>
+      <w:r>
+        <w:rPr>
+          <w:rFonts w:asciiTheme="minorHAnsi" w:hAnsiTheme="minorHAnsi" w:cstheme="minorHAnsi"/>
+        </w:rPr>
+        <w:t xml:space="preserve">1. </w:t>
+      </w:r>
+      <w:r>
+        <w:rPr>
+          <w:rFonts w:asciiTheme="minorHAnsi" w:hAnsiTheme="minorHAnsi" w:cstheme="minorHAnsi"/>
+        </w:rPr>
+        <w:t xml:space="preserve"> </w:t>
+      </w:r>
+      <w:r>
+        <w:rPr>
+          <w:rFonts w:asciiTheme="minorHAnsi" w:hAnsiTheme="minorHAnsi" w:cstheme="minorHAnsi"/>
+        </w:rPr>
+        <w:t xml:space="preserve">Go to: “Merchant Tools &gt; Site Preferences &gt; CyberSource </w:t>
+      </w:r>
+      <w:r>
+        <w:rPr>
+          <w:rFonts w:asciiTheme="minorHAnsi" w:hAnsiTheme="minorHAnsi" w:cstheme="minorHAnsi"/>
+        </w:rPr>
         <w:t>Klarna</w:t>
       </w:r>
     </w:p>
@@ -42004,7 +42088,13 @@
         <w:rPr>
           <w:rFonts w:asciiTheme="minorHAnsi" w:hAnsiTheme="minorHAnsi" w:cstheme="minorHAnsi"/>
         </w:rPr>
-        <w:t xml:space="preserve">check </w:t>
+        <w:t xml:space="preserve"> C</w:t>
+      </w:r>
+      <w:r>
+        <w:rPr>
+          <w:rFonts w:asciiTheme="minorHAnsi" w:hAnsiTheme="minorHAnsi" w:cstheme="minorHAnsi"/>
+        </w:rPr>
+        <w:t xml:space="preserve">heck </w:t>
       </w:r>
       <w:r>
         <w:rPr>
@@ -42069,9 +42159,20 @@
         <w:rPr>
           <w:rFonts w:asciiTheme="minorHAnsi" w:hAnsiTheme="minorHAnsi" w:cstheme="minorHAnsi"/>
         </w:rPr>
-        <w:t>. Value for "</w:t>
-      </w:r>
-      <w:proofErr w:type="spellStart"/>
+        <w:t xml:space="preserve"> </w:t>
+      </w:r>
+      <w:r>
+        <w:rPr>
+          <w:rFonts w:asciiTheme="minorHAnsi" w:hAnsiTheme="minorHAnsi" w:cstheme="minorHAnsi"/>
+        </w:rPr>
+        <w:t xml:space="preserve"> The </w:t>
+      </w:r>
+      <w:r>
+        <w:rPr>
+          <w:rFonts w:asciiTheme="minorHAnsi" w:hAnsiTheme="minorHAnsi" w:cstheme="minorHAnsi"/>
+        </w:rPr>
+        <w:t>Value for "</w:t>
+      </w:r>
       <w:r>
         <w:rPr>
           <w:rFonts w:ascii="Helvetica" w:hAnsi="Helvetica"/>
@@ -42082,6 +42183,7 @@
         </w:rPr>
         <w:t xml:space="preserve"> </w:t>
       </w:r>
+      <w:proofErr w:type="spellStart"/>
       <w:r>
         <w:rPr>
           <w:rFonts w:asciiTheme="minorHAnsi" w:hAnsiTheme="minorHAnsi" w:cstheme="minorHAnsi"/>
@@ -42120,7 +42222,6 @@
         <w:t xml:space="preserve"> JS API Library Path.</w:t>
       </w:r>
     </w:p>
-    <w:p/>
     <w:p>
       <w:pPr>
         <w:rPr>
@@ -42130,15 +42231,18 @@
           <w:szCs w:val="36"/>
         </w:rPr>
       </w:pPr>
-      <w:r>
+      <w:bookmarkStart w:id="36" w:name="_GoBack"/>
+      <w:bookmarkEnd w:id="36"/>
+    </w:p>
+    <w:p>
+      <w:pPr>
         <w:rPr>
           <w:i/>
           <w:color w:val="404040" w:themeColor="text1" w:themeTint="BF"/>
           <w:sz w:val="36"/>
           <w:szCs w:val="36"/>
         </w:rPr>
-        <w:t>Configuration</w:t>
-      </w:r>
+      </w:pPr>
       <w:r>
         <w:rPr>
           <w:i/>
@@ -42146,6 +42250,15 @@
           <w:sz w:val="36"/>
           <w:szCs w:val="36"/>
         </w:rPr>
+        <w:t>Configuration</w:t>
+      </w:r>
+      <w:r>
+        <w:rPr>
+          <w:i/>
+          <w:color w:val="404040" w:themeColor="text1" w:themeTint="BF"/>
+          <w:sz w:val="36"/>
+          <w:szCs w:val="36"/>
+        </w:rPr>
         <w:t>s</w:t>
       </w:r>
     </w:p>
@@ -42189,8 +42302,6 @@
         </w:rPr>
         <w:t>Klarna</w:t>
       </w:r>
-      <w:bookmarkStart w:id="36" w:name="_GoBack"/>
-      <w:bookmarkEnd w:id="36"/>
       <w:proofErr w:type="spellEnd"/>
     </w:p>
     <w:p>
@@ -42990,7 +43101,6 @@
                 <w:sz w:val="22"/>
                 <w:szCs w:val="22"/>
               </w:rPr>
-              <w:lastRenderedPageBreak/>
               <w:t xml:space="preserve">- </w:t>
             </w:r>
             <w:r>
@@ -43135,7 +43245,6 @@
                 <w:sz w:val="22"/>
                 <w:szCs w:val="22"/>
               </w:rPr>
-              <w:lastRenderedPageBreak/>
               <w:t>1</w:t>
             </w:r>
             <w:r>
@@ -43851,7 +43960,7 @@
       <w:lvlText w:val="%1."/>
       <w:lvlJc w:val="left"/>
       <w:pPr>
-        <w:ind w:left="360" w:hanging="360"/>
+        <w:ind w:left="4500" w:hanging="360"/>
       </w:pPr>
       <w:rPr>
         <w:rFonts w:hint="default"/>
@@ -48991,7 +49100,7 @@
     </w:rPrDefault>
     <w:pPrDefault/>
   </w:docDefaults>
-  <w:latentStyles w:defLockedState="0" w:defUIPriority="99" w:defSemiHidden="0" w:defUnhideWhenUsed="0" w:defQFormat="0" w:count="375">
+  <w:latentStyles w:defLockedState="0" w:defUIPriority="99" w:defSemiHidden="0" w:defUnhideWhenUsed="0" w:defQFormat="0" w:count="377">
     <w:lsdException w:name="Normal" w:uiPriority="0" w:qFormat="1"/>
     <w:lsdException w:name="heading 1" w:uiPriority="9" w:qFormat="1"/>
     <w:lsdException w:name="heading 2" w:semiHidden="1" w:uiPriority="9" w:unhideWhenUsed="1" w:qFormat="1"/>
@@ -49097,7 +49206,6 @@
     <w:lsdException w:name="HTML Sample" w:semiHidden="1" w:unhideWhenUsed="1"/>
     <w:lsdException w:name="HTML Typewriter" w:semiHidden="1" w:unhideWhenUsed="1"/>
     <w:lsdException w:name="HTML Variable" w:semiHidden="1" w:unhideWhenUsed="1"/>
-    <w:lsdException w:name="Normal Table" w:semiHidden="1" w:unhideWhenUsed="1"/>
     <w:lsdException w:name="annotation subject" w:semiHidden="1" w:unhideWhenUsed="1"/>
     <w:lsdException w:name="No List" w:semiHidden="1" w:unhideWhenUsed="1"/>
     <w:lsdException w:name="Outline List 1" w:semiHidden="1" w:unhideWhenUsed="1"/>
@@ -49143,11 +49251,9 @@
     <w:lsdException w:name="Table Subtle 1" w:semiHidden="1" w:unhideWhenUsed="1"/>
     <w:lsdException w:name="Table Subtle 2" w:semiHidden="1" w:unhideWhenUsed="1"/>
     <w:lsdException w:name="Table Web 1" w:semiHidden="1" w:unhideWhenUsed="1"/>
-    <w:lsdException w:name="Table Web 2" w:semiHidden="1" w:unhideWhenUsed="1"/>
     <w:lsdException w:name="Table Web 3" w:semiHidden="1" w:unhideWhenUsed="1"/>
     <w:lsdException w:name="Balloon Text" w:semiHidden="1" w:unhideWhenUsed="1"/>
     <w:lsdException w:name="Table Grid" w:uiPriority="59"/>
-    <w:lsdException w:name="Table Theme" w:semiHidden="1" w:unhideWhenUsed="1"/>
     <w:lsdException w:name="Placeholder Text" w:semiHidden="1"/>
     <w:lsdException w:name="No Spacing" w:uiPriority="1" w:qFormat="1"/>
     <w:lsdException w:name="Light Shading" w:uiPriority="60"/>
@@ -49367,6 +49473,8 @@
     <w:lsdException w:name="Smart Hyperlink" w:semiHidden="1" w:unhideWhenUsed="1"/>
     <w:lsdException w:name="Hashtag" w:semiHidden="1" w:unhideWhenUsed="1"/>
     <w:lsdException w:name="Unresolved Mention" w:semiHidden="1" w:unhideWhenUsed="1"/>
+    <w:lsdException w:name="Smart Link" w:semiHidden="1" w:unhideWhenUsed="1"/>
+    <w:lsdException w:name="Smart Link Error" w:semiHidden="1" w:unhideWhenUsed="1"/>
   </w:latentStyles>
   <w:style w:type="paragraph" w:default="1" w:styleId="Normal">
     <w:name w:val="Normal"/>
@@ -51049,7 +51157,7 @@
 </file>
 
 <file path=customXml/itemProps1.xml><?xml version="1.0" encoding="utf-8"?>
-<ds:datastoreItem xmlns:ds="http://schemas.openxmlformats.org/officeDocument/2006/customXml" ds:itemID="{6AD2618F-7AB5-4DF2-B4F9-24DC3A4A22DB}">
+<ds:datastoreItem xmlns:ds="http://schemas.openxmlformats.org/officeDocument/2006/customXml" ds:itemID="{9BCC682B-C857-624D-8D51-3CC78CE19A91}">
   <ds:schemaRefs>
     <ds:schemaRef ds:uri="http://schemas.openxmlformats.org/officeDocument/2006/bibliography"/>
   </ds:schemaRefs>

</xml_diff>